<commit_message>
canh le lai !
</commit_message>
<xml_diff>
--- a/De Cuong/Phuong phap de xuat v02.docx
+++ b/De Cuong/Phuong phap de xuat v02.docx
@@ -4,6 +4,7 @@
   <w:body>
     <w:p>
       <w:pPr>
+        <w:jc w:val="center"/>
         <w:rPr>
           <w:rFonts w:ascii="Times New Roman" w:hAnsi="Times New Roman" w:cs="Times New Roman"/>
           <w:b/>
@@ -60,6 +61,7 @@
       <w:pPr>
         <w:pStyle w:val="ListParagraph"/>
         <w:ind w:left="1080"/>
+        <w:jc w:val="both"/>
         <w:rPr>
           <w:rFonts w:ascii="Times New Roman" w:hAnsi="Times New Roman" w:cs="Times New Roman"/>
           <w:sz w:val="26"/>
@@ -111,6 +113,7 @@
       <w:pPr>
         <w:pStyle w:val="ListParagraph"/>
         <w:ind w:left="1440" w:hanging="360"/>
+        <w:jc w:val="both"/>
         <w:rPr>
           <w:rFonts w:ascii="Times New Roman" w:hAnsi="Times New Roman" w:cs="Times New Roman"/>
           <w:sz w:val="26"/>
@@ -130,6 +133,7 @@
       <w:pPr>
         <w:pStyle w:val="ListParagraph"/>
         <w:ind w:left="1440" w:hanging="360"/>
+        <w:jc w:val="both"/>
         <w:rPr>
           <w:rFonts w:ascii="Times New Roman" w:hAnsi="Times New Roman" w:cs="Times New Roman"/>
           <w:sz w:val="26"/>
@@ -234,6 +238,7 @@
       <w:pPr>
         <w:pStyle w:val="ListParagraph"/>
         <w:ind w:left="1440" w:hanging="360"/>
+        <w:jc w:val="both"/>
         <w:rPr>
           <w:rFonts w:ascii="Times New Roman" w:hAnsi="Times New Roman" w:cs="Times New Roman"/>
           <w:sz w:val="26"/>
@@ -253,6 +258,7 @@
       <w:pPr>
         <w:pStyle w:val="ListParagraph"/>
         <w:ind w:left="1080"/>
+        <w:jc w:val="both"/>
         <w:rPr>
           <w:rFonts w:ascii="Times New Roman" w:hAnsi="Times New Roman" w:cs="Times New Roman"/>
           <w:sz w:val="26"/>
@@ -345,6 +351,7 @@
       <w:pPr>
         <w:pStyle w:val="ListParagraph"/>
         <w:ind w:left="1080"/>
+        <w:jc w:val="both"/>
         <w:rPr>
           <w:rFonts w:ascii="Times New Roman" w:hAnsi="Times New Roman" w:cs="Times New Roman"/>
           <w:sz w:val="26"/>
@@ -391,6 +398,7 @@
           <w:ilvl w:val="0"/>
           <w:numId w:val="7"/>
         </w:numPr>
+        <w:jc w:val="both"/>
         <w:rPr>
           <w:rFonts w:ascii="Times New Roman" w:hAnsi="Times New Roman" w:cs="Times New Roman"/>
           <w:sz w:val="26"/>
@@ -413,6 +421,7 @@
           <w:ilvl w:val="0"/>
           <w:numId w:val="7"/>
         </w:numPr>
+        <w:jc w:val="both"/>
         <w:rPr>
           <w:rFonts w:ascii="Times New Roman" w:hAnsi="Times New Roman" w:cs="Times New Roman"/>
           <w:sz w:val="26"/>
@@ -435,6 +444,7 @@
           <w:ilvl w:val="0"/>
           <w:numId w:val="7"/>
         </w:numPr>
+        <w:jc w:val="both"/>
         <w:rPr>
           <w:rFonts w:ascii="Times New Roman" w:hAnsi="Times New Roman" w:cs="Times New Roman"/>
           <w:sz w:val="26"/>
@@ -457,6 +467,7 @@
           <w:ilvl w:val="0"/>
           <w:numId w:val="7"/>
         </w:numPr>
+        <w:jc w:val="both"/>
         <w:rPr>
           <w:rFonts w:ascii="Times New Roman" w:hAnsi="Times New Roman" w:cs="Times New Roman"/>
           <w:sz w:val="26"/>
@@ -479,6 +490,7 @@
           <w:ilvl w:val="0"/>
           <w:numId w:val="7"/>
         </w:numPr>
+        <w:jc w:val="both"/>
         <w:rPr>
           <w:rFonts w:ascii="Times New Roman" w:hAnsi="Times New Roman" w:cs="Times New Roman"/>
           <w:sz w:val="26"/>
@@ -541,6 +553,7 @@
           <w:ilvl w:val="0"/>
           <w:numId w:val="7"/>
         </w:numPr>
+        <w:jc w:val="both"/>
         <w:rPr>
           <w:rFonts w:ascii="Times New Roman" w:hAnsi="Times New Roman" w:cs="Times New Roman"/>
           <w:sz w:val="26"/>
@@ -571,6 +584,7 @@
           <w:ilvl w:val="0"/>
           <w:numId w:val="7"/>
         </w:numPr>
+        <w:jc w:val="both"/>
         <w:rPr>
           <w:rFonts w:ascii="Times New Roman" w:hAnsi="Times New Roman" w:cs="Times New Roman"/>
           <w:sz w:val="26"/>
@@ -609,6 +623,7 @@
           <w:ilvl w:val="0"/>
           <w:numId w:val="7"/>
         </w:numPr>
+        <w:jc w:val="both"/>
         <w:rPr>
           <w:rFonts w:ascii="Times New Roman" w:hAnsi="Times New Roman" w:cs="Times New Roman"/>
           <w:sz w:val="26"/>
@@ -631,6 +646,7 @@
           <w:ilvl w:val="0"/>
           <w:numId w:val="7"/>
         </w:numPr>
+        <w:jc w:val="both"/>
         <w:rPr>
           <w:rFonts w:ascii="Times New Roman" w:hAnsi="Times New Roman" w:cs="Times New Roman"/>
           <w:sz w:val="26"/>
@@ -653,6 +669,7 @@
           <w:ilvl w:val="0"/>
           <w:numId w:val="7"/>
         </w:numPr>
+        <w:jc w:val="both"/>
         <w:rPr>
           <w:rFonts w:ascii="Times New Roman" w:hAnsi="Times New Roman" w:cs="Times New Roman"/>
           <w:sz w:val="26"/>
@@ -675,6 +692,7 @@
           <w:ilvl w:val="0"/>
           <w:numId w:val="7"/>
         </w:numPr>
+        <w:jc w:val="both"/>
         <w:rPr>
           <w:rFonts w:ascii="Times New Roman" w:hAnsi="Times New Roman" w:cs="Times New Roman"/>
           <w:sz w:val="26"/>
@@ -697,6 +715,7 @@
           <w:ilvl w:val="0"/>
           <w:numId w:val="7"/>
         </w:numPr>
+        <w:jc w:val="both"/>
         <w:rPr>
           <w:rFonts w:ascii="Times New Roman" w:hAnsi="Times New Roman" w:cs="Times New Roman"/>
           <w:sz w:val="26"/>
@@ -719,6 +738,7 @@
           <w:ilvl w:val="0"/>
           <w:numId w:val="7"/>
         </w:numPr>
+        <w:jc w:val="both"/>
         <w:rPr>
           <w:rFonts w:ascii="Times New Roman" w:hAnsi="Times New Roman" w:cs="Times New Roman"/>
           <w:sz w:val="26"/>
@@ -741,6 +761,7 @@
           <w:ilvl w:val="0"/>
           <w:numId w:val="7"/>
         </w:numPr>
+        <w:jc w:val="both"/>
         <w:rPr>
           <w:rFonts w:ascii="Times New Roman" w:hAnsi="Times New Roman" w:cs="Times New Roman"/>
           <w:sz w:val="26"/>
@@ -763,6 +784,7 @@
           <w:ilvl w:val="0"/>
           <w:numId w:val="7"/>
         </w:numPr>
+        <w:jc w:val="both"/>
         <w:rPr>
           <w:rFonts w:ascii="Times New Roman" w:hAnsi="Times New Roman" w:cs="Times New Roman"/>
           <w:sz w:val="26"/>
@@ -785,6 +807,7 @@
           <w:ilvl w:val="0"/>
           <w:numId w:val="7"/>
         </w:numPr>
+        <w:jc w:val="both"/>
         <w:rPr>
           <w:rFonts w:ascii="Times New Roman" w:hAnsi="Times New Roman" w:cs="Times New Roman"/>
           <w:sz w:val="26"/>
@@ -807,6 +830,7 @@
           <w:ilvl w:val="0"/>
           <w:numId w:val="7"/>
         </w:numPr>
+        <w:jc w:val="both"/>
         <w:rPr>
           <w:rFonts w:ascii="Times New Roman" w:hAnsi="Times New Roman" w:cs="Times New Roman"/>
           <w:sz w:val="26"/>
@@ -830,6 +854,7 @@
           <w:ilvl w:val="0"/>
           <w:numId w:val="7"/>
         </w:numPr>
+        <w:jc w:val="both"/>
         <w:rPr>
           <w:rFonts w:ascii="Times New Roman" w:hAnsi="Times New Roman" w:cs="Times New Roman"/>
           <w:sz w:val="26"/>
@@ -852,6 +877,7 @@
           <w:ilvl w:val="0"/>
           <w:numId w:val="7"/>
         </w:numPr>
+        <w:jc w:val="both"/>
         <w:rPr>
           <w:rFonts w:ascii="Times New Roman" w:hAnsi="Times New Roman" w:cs="Times New Roman"/>
           <w:sz w:val="26"/>
@@ -874,6 +900,7 @@
           <w:ilvl w:val="0"/>
           <w:numId w:val="7"/>
         </w:numPr>
+        <w:jc w:val="both"/>
         <w:rPr>
           <w:rFonts w:ascii="Times New Roman" w:hAnsi="Times New Roman" w:cs="Times New Roman"/>
           <w:sz w:val="26"/>
@@ -896,6 +923,7 @@
           <w:ilvl w:val="0"/>
           <w:numId w:val="7"/>
         </w:numPr>
+        <w:jc w:val="both"/>
         <w:rPr>
           <w:rFonts w:ascii="Times New Roman" w:hAnsi="Times New Roman" w:cs="Times New Roman"/>
           <w:sz w:val="26"/>
@@ -922,6 +950,7 @@
     <w:p>
       <w:pPr>
         <w:ind w:left="1080"/>
+        <w:jc w:val="both"/>
         <w:rPr>
           <w:rFonts w:ascii="Times New Roman" w:hAnsi="Times New Roman" w:cs="Times New Roman"/>
           <w:sz w:val="26"/>
@@ -965,6 +994,7 @@
     <w:p>
       <w:pPr>
         <w:ind w:left="1080"/>
+        <w:jc w:val="both"/>
         <w:rPr>
           <w:rFonts w:ascii="Times New Roman" w:hAnsi="Times New Roman" w:cs="Times New Roman"/>
           <w:sz w:val="26"/>
@@ -7092,6 +7122,7 @@
     </w:p>
     <w:p>
       <w:pPr>
+        <w:jc w:val="both"/>
         <w:rPr>
           <w:rFonts w:ascii="Times New Roman" w:hAnsi="Times New Roman" w:cs="Times New Roman"/>
           <w:sz w:val="26"/>
@@ -7130,6 +7161,7 @@
           <w:ilvl w:val="0"/>
           <w:numId w:val="1"/>
         </w:numPr>
+        <w:jc w:val="both"/>
         <w:rPr>
           <w:rFonts w:ascii="Times New Roman" w:hAnsi="Times New Roman" w:cs="Times New Roman"/>
           <w:sz w:val="26"/>
@@ -7149,6 +7181,7 @@
     <w:p>
       <w:pPr>
         <w:pStyle w:val="ListParagraph"/>
+        <w:jc w:val="both"/>
         <w:rPr>
           <w:rFonts w:ascii="Times New Roman" w:hAnsi="Times New Roman" w:cs="Times New Roman"/>
           <w:sz w:val="26"/>
@@ -7171,6 +7204,7 @@
           <w:ilvl w:val="0"/>
           <w:numId w:val="1"/>
         </w:numPr>
+        <w:jc w:val="both"/>
         <w:rPr>
           <w:rFonts w:ascii="Times New Roman" w:hAnsi="Times New Roman" w:cs="Times New Roman"/>
           <w:sz w:val="26"/>
@@ -7189,6 +7223,7 @@
     <w:p>
       <w:pPr>
         <w:pStyle w:val="ListParagraph"/>
+        <w:jc w:val="both"/>
         <w:rPr>
           <w:rFonts w:ascii="Times New Roman" w:hAnsi="Times New Roman" w:cs="Times New Roman"/>
           <w:sz w:val="26"/>
@@ -7241,15 +7276,17 @@
     <w:p>
       <w:pPr>
         <w:pStyle w:val="ListParagraph"/>
-        <w:rPr>
-          <w:rFonts w:ascii="Times New Roman" w:hAnsi="Times New Roman" w:cs="Times New Roman"/>
-          <w:sz w:val="26"/>
-          <w:szCs w:val="26"/>
-        </w:rPr>
-      </w:pPr>
-    </w:p>
-    <w:p>
-      <w:pPr>
+        <w:jc w:val="both"/>
+        <w:rPr>
+          <w:rFonts w:ascii="Times New Roman" w:hAnsi="Times New Roman" w:cs="Times New Roman"/>
+          <w:sz w:val="26"/>
+          <w:szCs w:val="26"/>
+        </w:rPr>
+      </w:pPr>
+    </w:p>
+    <w:p>
+      <w:pPr>
+        <w:jc w:val="both"/>
         <w:rPr>
           <w:rFonts w:ascii="Times New Roman" w:hAnsi="Times New Roman" w:cs="Times New Roman"/>
           <w:b/>
@@ -7350,6 +7387,7 @@
     </w:p>
     <w:p>
       <w:pPr>
+        <w:jc w:val="both"/>
         <w:rPr>
           <w:rFonts w:ascii="Times New Roman" w:hAnsi="Times New Roman"/>
           <w:i/>
@@ -7484,6 +7522,7 @@
     </w:p>
     <w:p>
       <w:pPr>
+        <w:jc w:val="both"/>
         <w:rPr>
           <w:rFonts w:ascii="Times New Roman" w:hAnsi="Times New Roman"/>
           <w:i/>
@@ -7575,6 +7614,7 @@
     </w:p>
     <w:p>
       <w:pPr>
+        <w:jc w:val="both"/>
         <w:rPr>
           <w:rFonts w:ascii="Times New Roman" w:hAnsi="Times New Roman" w:cs="Times New Roman"/>
           <w:sz w:val="26"/>
@@ -7592,6 +7632,7 @@
     </w:p>
     <w:p>
       <w:pPr>
+        <w:jc w:val="both"/>
         <w:rPr>
           <w:rFonts w:ascii="Times New Roman" w:hAnsi="Times New Roman" w:cs="Times New Roman"/>
           <w:sz w:val="26"/>
@@ -7651,6 +7692,7 @@
     </w:p>
     <w:p>
       <w:pPr>
+        <w:jc w:val="both"/>
         <w:rPr>
           <w:rFonts w:ascii="Times New Roman" w:hAnsi="Times New Roman" w:cs="Times New Roman"/>
           <w:sz w:val="26"/>
@@ -7669,6 +7711,7 @@
     <w:p>
       <w:pPr>
         <w:ind w:left="720"/>
+        <w:jc w:val="both"/>
         <w:rPr>
           <w:rFonts w:ascii="Times New Roman" w:hAnsi="Times New Roman" w:cs="Times New Roman"/>
           <w:sz w:val="26"/>
@@ -7687,6 +7730,7 @@
     <w:p>
       <w:pPr>
         <w:ind w:left="720"/>
+        <w:jc w:val="both"/>
         <w:rPr>
           <w:rFonts w:ascii="Times New Roman" w:hAnsi="Times New Roman" w:cs="Times New Roman"/>
           <w:sz w:val="26"/>
@@ -7730,6 +7774,7 @@
     <w:p>
       <w:pPr>
         <w:ind w:left="720"/>
+        <w:jc w:val="both"/>
         <w:rPr>
           <w:rFonts w:ascii="Times New Roman" w:hAnsi="Times New Roman" w:cs="Times New Roman"/>
           <w:sz w:val="26"/>
@@ -7748,6 +7793,7 @@
     <w:p>
       <w:pPr>
         <w:ind w:left="720"/>
+        <w:jc w:val="both"/>
         <w:rPr>
           <w:rFonts w:ascii="Times New Roman" w:hAnsi="Times New Roman" w:cs="Times New Roman"/>
           <w:sz w:val="26"/>
@@ -7766,6 +7812,7 @@
     <w:p>
       <w:pPr>
         <w:ind w:left="720"/>
+        <w:jc w:val="both"/>
         <w:rPr>
           <w:rFonts w:ascii="Times New Roman" w:hAnsi="Times New Roman" w:cs="Times New Roman"/>
           <w:sz w:val="26"/>
@@ -7784,6 +7831,7 @@
     <w:p>
       <w:pPr>
         <w:ind w:left="720"/>
+        <w:jc w:val="both"/>
         <w:rPr>
           <w:rFonts w:ascii="Times New Roman" w:hAnsi="Times New Roman" w:cs="Times New Roman"/>
           <w:sz w:val="26"/>
@@ -7802,6 +7850,7 @@
     <w:p>
       <w:pPr>
         <w:ind w:left="720"/>
+        <w:jc w:val="both"/>
         <w:rPr>
           <w:rFonts w:ascii="Times New Roman" w:hAnsi="Times New Roman" w:cs="Times New Roman"/>
           <w:sz w:val="26"/>
@@ -7820,6 +7869,7 @@
     <w:p>
       <w:pPr>
         <w:ind w:left="720"/>
+        <w:jc w:val="both"/>
         <w:rPr>
           <w:rFonts w:ascii="Times New Roman" w:hAnsi="Times New Roman" w:cs="Times New Roman"/>
           <w:sz w:val="26"/>
@@ -7910,15 +7960,17 @@
     <w:p>
       <w:pPr>
         <w:ind w:left="720"/>
-        <w:rPr>
-          <w:rFonts w:ascii="Times New Roman" w:hAnsi="Times New Roman" w:cs="Times New Roman"/>
-          <w:sz w:val="26"/>
-          <w:szCs w:val="26"/>
-        </w:rPr>
-      </w:pPr>
-    </w:p>
-    <w:p>
-      <w:pPr>
+        <w:jc w:val="both"/>
+        <w:rPr>
+          <w:rFonts w:ascii="Times New Roman" w:hAnsi="Times New Roman" w:cs="Times New Roman"/>
+          <w:sz w:val="26"/>
+          <w:szCs w:val="26"/>
+        </w:rPr>
+      </w:pPr>
+    </w:p>
+    <w:p>
+      <w:pPr>
+        <w:jc w:val="both"/>
         <w:rPr>
           <w:rFonts w:ascii="Times New Roman" w:hAnsi="Times New Roman" w:cs="Times New Roman"/>
           <w:sz w:val="26"/>
@@ -8008,6 +8060,7 @@
     </w:p>
     <w:p>
       <w:pPr>
+        <w:jc w:val="both"/>
         <w:rPr>
           <w:rFonts w:ascii="Times New Roman" w:hAnsi="Times New Roman" w:cs="Times New Roman"/>
           <w:sz w:val="26"/>
@@ -8092,6 +8145,7 @@
     </w:p>
     <w:p>
       <w:pPr>
+        <w:jc w:val="both"/>
         <w:rPr>
           <w:rFonts w:ascii="Times New Roman" w:hAnsi="Times New Roman" w:cs="Times New Roman"/>
           <w:color w:val="1F497D" w:themeColor="text2"/>
@@ -8102,6 +8156,7 @@
     </w:p>
     <w:p>
       <w:pPr>
+        <w:jc w:val="both"/>
         <w:rPr>
           <w:rFonts w:ascii="Times New Roman" w:hAnsi="Times New Roman" w:cs="Times New Roman"/>
           <w:sz w:val="26"/>
@@ -8175,6 +8230,7 @@
     </w:p>
     <w:p>
       <w:pPr>
+        <w:jc w:val="both"/>
         <w:rPr>
           <w:rFonts w:ascii="Times New Roman" w:hAnsi="Times New Roman" w:cs="Times New Roman"/>
           <w:sz w:val="26"/>
@@ -8209,6 +8265,7 @@
     </w:p>
     <w:p>
       <w:pPr>
+        <w:jc w:val="both"/>
         <w:rPr>
           <w:rFonts w:ascii="Times New Roman" w:hAnsi="Times New Roman" w:cs="Times New Roman"/>
           <w:sz w:val="26"/>
@@ -8242,6 +8299,7 @@
     </w:p>
     <w:p>
       <w:pPr>
+        <w:jc w:val="both"/>
         <w:rPr>
           <w:rFonts w:ascii="Times New Roman" w:hAnsi="Times New Roman" w:cs="Times New Roman"/>
           <w:sz w:val="26"/>
@@ -8365,6 +8423,7 @@
           <w:ilvl w:val="0"/>
           <w:numId w:val="1"/>
         </w:numPr>
+        <w:jc w:val="both"/>
         <w:rPr>
           <w:rStyle w:val="sentence"/>
           <w:rFonts w:ascii="Times New Roman" w:hAnsi="Times New Roman" w:cs="Times New Roman"/>
@@ -8460,6 +8519,7 @@
       <w:pPr>
         <w:pStyle w:val="ListParagraph"/>
         <w:ind w:left="1440"/>
+        <w:jc w:val="both"/>
         <w:rPr>
           <w:rStyle w:val="sentence"/>
           <w:rFonts w:ascii="Times New Roman" w:hAnsi="Times New Roman" w:cs="Times New Roman"/>
@@ -8537,15 +8597,17 @@
     <w:p>
       <w:pPr>
         <w:ind w:left="720"/>
-        <w:rPr>
-          <w:rFonts w:ascii="Times New Roman" w:hAnsi="Times New Roman" w:cs="Times New Roman"/>
-          <w:sz w:val="26"/>
-          <w:szCs w:val="26"/>
-        </w:rPr>
-      </w:pPr>
-    </w:p>
-    <w:p>
-      <w:pPr>
+        <w:jc w:val="both"/>
+        <w:rPr>
+          <w:rFonts w:ascii="Times New Roman" w:hAnsi="Times New Roman" w:cs="Times New Roman"/>
+          <w:sz w:val="26"/>
+          <w:szCs w:val="26"/>
+        </w:rPr>
+      </w:pPr>
+    </w:p>
+    <w:p>
+      <w:pPr>
+        <w:jc w:val="both"/>
         <w:rPr>
           <w:rFonts w:ascii="Times New Roman" w:hAnsi="Times New Roman" w:cs="Times New Roman"/>
           <w:b/>
@@ -8592,6 +8654,7 @@
     </w:p>
     <w:p>
       <w:pPr>
+        <w:jc w:val="both"/>
         <w:rPr>
           <w:rFonts w:ascii="Times New Roman" w:hAnsi="Times New Roman" w:cs="Times New Roman"/>
           <w:sz w:val="26"/>
@@ -8625,6 +8688,7 @@
     </w:p>
     <w:p>
       <w:pPr>
+        <w:jc w:val="both"/>
         <w:rPr>
           <w:rFonts w:ascii="Times New Roman" w:hAnsi="Times New Roman" w:cs="Times New Roman"/>
           <w:b/>
@@ -8671,6 +8735,7 @@
     </w:p>
     <w:p>
       <w:pPr>
+        <w:jc w:val="both"/>
         <w:rPr>
           <w:rFonts w:ascii="Times New Roman" w:hAnsi="Times New Roman" w:cs="Times New Roman"/>
           <w:sz w:val="26"/>
@@ -8704,6 +8769,7 @@
     </w:p>
     <w:p>
       <w:pPr>
+        <w:jc w:val="both"/>
         <w:rPr>
           <w:rFonts w:ascii="Times New Roman" w:hAnsi="Times New Roman" w:cs="Times New Roman"/>
           <w:sz w:val="26"/>
@@ -8729,6 +8795,7 @@
     </w:p>
     <w:p>
       <w:pPr>
+        <w:jc w:val="both"/>
         <w:rPr>
           <w:rFonts w:ascii="Times New Roman" w:hAnsi="Times New Roman" w:cs="Times New Roman"/>
           <w:sz w:val="26"/>
@@ -8751,6 +8818,7 @@
           <w:ilvl w:val="0"/>
           <w:numId w:val="1"/>
         </w:numPr>
+        <w:jc w:val="both"/>
         <w:rPr>
           <w:rFonts w:ascii="Times New Roman" w:hAnsi="Times New Roman" w:cs="Times New Roman"/>
           <w:sz w:val="26"/>
@@ -8829,6 +8897,7 @@
           <w:ilvl w:val="0"/>
           <w:numId w:val="5"/>
         </w:numPr>
+        <w:jc w:val="both"/>
         <w:rPr>
           <w:rFonts w:ascii="Times New Roman" w:hAnsi="Times New Roman" w:cs="Times New Roman"/>
           <w:sz w:val="26"/>
@@ -8871,6 +8940,7 @@
     <w:p>
       <w:pPr>
         <w:pStyle w:val="ListParagraph"/>
+        <w:jc w:val="both"/>
         <w:rPr>
           <w:rFonts w:ascii="Times New Roman" w:hAnsi="Times New Roman" w:cs="Times New Roman"/>
           <w:sz w:val="26"/>
@@ -8917,6 +8987,7 @@
           <w:ilvl w:val="0"/>
           <w:numId w:val="5"/>
         </w:numPr>
+        <w:jc w:val="both"/>
         <w:rPr>
           <w:rFonts w:ascii="Times New Roman" w:hAnsi="Times New Roman" w:cs="Times New Roman"/>
           <w:sz w:val="26"/>
@@ -8976,6 +9047,7 @@
     <w:p>
       <w:pPr>
         <w:pStyle w:val="ListParagraph"/>
+        <w:jc w:val="both"/>
         <w:rPr>
           <w:rFonts w:ascii="Times New Roman" w:hAnsi="Times New Roman" w:cs="Times New Roman"/>
           <w:sz w:val="26"/>
@@ -9014,6 +9086,7 @@
           <w:ilvl w:val="0"/>
           <w:numId w:val="5"/>
         </w:numPr>
+        <w:jc w:val="both"/>
         <w:rPr>
           <w:rFonts w:ascii="Times New Roman" w:hAnsi="Times New Roman" w:cs="Times New Roman"/>
           <w:sz w:val="26"/>
@@ -9056,6 +9129,7 @@
     <w:p>
       <w:pPr>
         <w:pStyle w:val="ListParagraph"/>
+        <w:jc w:val="both"/>
         <w:rPr>
           <w:rFonts w:ascii="Times New Roman" w:hAnsi="Times New Roman" w:cs="Times New Roman"/>
           <w:sz w:val="26"/>
@@ -9102,6 +9176,7 @@
           <w:ilvl w:val="0"/>
           <w:numId w:val="5"/>
         </w:numPr>
+        <w:jc w:val="both"/>
         <w:rPr>
           <w:rFonts w:ascii="Times New Roman" w:hAnsi="Times New Roman" w:cs="Times New Roman"/>
           <w:sz w:val="26"/>
@@ -9144,6 +9219,7 @@
     <w:p>
       <w:pPr>
         <w:pStyle w:val="ListParagraph"/>
+        <w:jc w:val="both"/>
         <w:rPr>
           <w:rFonts w:ascii="Times New Roman" w:hAnsi="Times New Roman" w:cs="Times New Roman"/>
           <w:sz w:val="26"/>
@@ -9190,6 +9266,7 @@
           <w:ilvl w:val="0"/>
           <w:numId w:val="5"/>
         </w:numPr>
+        <w:jc w:val="both"/>
         <w:rPr>
           <w:rFonts w:ascii="Times New Roman" w:hAnsi="Times New Roman" w:cs="Times New Roman"/>
           <w:sz w:val="26"/>
@@ -9264,6 +9341,7 @@
     <w:p>
       <w:pPr>
         <w:pStyle w:val="ListParagraph"/>
+        <w:jc w:val="both"/>
         <w:rPr>
           <w:rFonts w:ascii="Times New Roman" w:hAnsi="Times New Roman" w:cs="Times New Roman"/>
           <w:sz w:val="26"/>
@@ -9310,6 +9388,7 @@
           <w:ilvl w:val="0"/>
           <w:numId w:val="5"/>
         </w:numPr>
+        <w:jc w:val="both"/>
         <w:rPr>
           <w:rFonts w:ascii="Times New Roman" w:hAnsi="Times New Roman" w:cs="Times New Roman"/>
           <w:sz w:val="26"/>
@@ -9368,6 +9447,7 @@
     <w:p>
       <w:pPr>
         <w:pStyle w:val="ListParagraph"/>
+        <w:jc w:val="both"/>
         <w:rPr>
           <w:rFonts w:ascii="Times New Roman" w:hAnsi="Times New Roman" w:cs="Times New Roman"/>
           <w:sz w:val="26"/>
@@ -9406,6 +9486,7 @@
           <w:ilvl w:val="0"/>
           <w:numId w:val="5"/>
         </w:numPr>
+        <w:jc w:val="both"/>
         <w:rPr>
           <w:rFonts w:ascii="Times New Roman" w:hAnsi="Times New Roman" w:cs="Times New Roman"/>
           <w:sz w:val="26"/>
@@ -9448,6 +9529,7 @@
     <w:p>
       <w:pPr>
         <w:pStyle w:val="ListParagraph"/>
+        <w:jc w:val="both"/>
         <w:rPr>
           <w:rFonts w:ascii="Times New Roman" w:hAnsi="Times New Roman" w:cs="Times New Roman"/>
           <w:sz w:val="26"/>
@@ -9494,6 +9576,7 @@
           <w:ilvl w:val="0"/>
           <w:numId w:val="5"/>
         </w:numPr>
+        <w:jc w:val="both"/>
         <w:rPr>
           <w:rFonts w:ascii="Times New Roman" w:hAnsi="Times New Roman" w:cs="Times New Roman"/>
           <w:sz w:val="26"/>
@@ -9536,6 +9619,7 @@
     <w:p>
       <w:pPr>
         <w:pStyle w:val="ListParagraph"/>
+        <w:jc w:val="both"/>
         <w:rPr>
           <w:rFonts w:ascii="Times New Roman" w:hAnsi="Times New Roman" w:cs="Times New Roman"/>
           <w:sz w:val="26"/>
@@ -9582,6 +9666,7 @@
           <w:ilvl w:val="0"/>
           <w:numId w:val="5"/>
         </w:numPr>
+        <w:jc w:val="both"/>
         <w:rPr>
           <w:rFonts w:ascii="Times New Roman" w:hAnsi="Times New Roman" w:cs="Times New Roman"/>
           <w:sz w:val="26"/>
@@ -9648,6 +9733,7 @@
     <w:p>
       <w:pPr>
         <w:pStyle w:val="ListParagraph"/>
+        <w:jc w:val="both"/>
         <w:rPr>
           <w:rFonts w:ascii="Times New Roman" w:hAnsi="Times New Roman" w:cs="Times New Roman"/>
           <w:sz w:val="26"/>
@@ -9702,6 +9788,7 @@
           <w:ilvl w:val="0"/>
           <w:numId w:val="5"/>
         </w:numPr>
+        <w:jc w:val="both"/>
         <w:rPr>
           <w:rFonts w:ascii="Times New Roman" w:hAnsi="Times New Roman" w:cs="Times New Roman"/>
           <w:sz w:val="26"/>
@@ -9768,6 +9855,7 @@
     <w:p>
       <w:pPr>
         <w:pStyle w:val="ListParagraph"/>
+        <w:jc w:val="both"/>
         <w:rPr>
           <w:rFonts w:ascii="Times New Roman" w:hAnsi="Times New Roman" w:cs="Times New Roman"/>
           <w:sz w:val="26"/>
@@ -9838,6 +9926,7 @@
           <w:ilvl w:val="0"/>
           <w:numId w:val="5"/>
         </w:numPr>
+        <w:jc w:val="both"/>
         <w:rPr>
           <w:rFonts w:ascii="Times New Roman" w:hAnsi="Times New Roman" w:cs="Times New Roman"/>
           <w:sz w:val="26"/>
@@ -9872,6 +9961,7 @@
     <w:p>
       <w:pPr>
         <w:pStyle w:val="ListParagraph"/>
+        <w:jc w:val="both"/>
         <w:rPr>
           <w:rFonts w:ascii="Times New Roman" w:hAnsi="Times New Roman" w:cs="Times New Roman"/>
           <w:sz w:val="26"/>
@@ -9910,6 +10000,7 @@
           <w:ilvl w:val="0"/>
           <w:numId w:val="5"/>
         </w:numPr>
+        <w:jc w:val="both"/>
         <w:rPr>
           <w:rFonts w:ascii="Times New Roman" w:hAnsi="Times New Roman" w:cs="Times New Roman"/>
           <w:sz w:val="26"/>
@@ -9960,6 +10051,7 @@
     <w:p>
       <w:pPr>
         <w:pStyle w:val="ListParagraph"/>
+        <w:jc w:val="both"/>
         <w:rPr>
           <w:rFonts w:ascii="Times New Roman" w:hAnsi="Times New Roman" w:cs="Times New Roman"/>
           <w:sz w:val="26"/>
@@ -10002,6 +10094,7 @@
     <w:p>
       <w:pPr>
         <w:pStyle w:val="ListParagraph"/>
+        <w:jc w:val="both"/>
         <w:rPr>
           <w:rFonts w:ascii="Times New Roman" w:hAnsi="Times New Roman" w:cs="Times New Roman"/>
           <w:sz w:val="26"/>
@@ -10012,6 +10105,7 @@
     <w:p>
       <w:pPr>
         <w:pStyle w:val="ListParagraph"/>
+        <w:jc w:val="both"/>
         <w:rPr>
           <w:rFonts w:ascii="Times New Roman" w:hAnsi="Times New Roman" w:cs="Times New Roman"/>
           <w:sz w:val="26"/>
@@ -10022,6 +10116,7 @@
     <w:p>
       <w:pPr>
         <w:pStyle w:val="ListParagraph"/>
+        <w:jc w:val="both"/>
         <w:rPr>
           <w:rFonts w:ascii="Times New Roman" w:hAnsi="Times New Roman" w:cs="Times New Roman"/>
           <w:sz w:val="26"/>
@@ -10036,6 +10131,7 @@
           <w:ilvl w:val="0"/>
           <w:numId w:val="1"/>
         </w:numPr>
+        <w:jc w:val="both"/>
         <w:rPr>
           <w:rFonts w:ascii="Times New Roman" w:hAnsi="Times New Roman" w:cs="Times New Roman"/>
           <w:sz w:val="26"/>
@@ -10055,6 +10151,7 @@
       <w:pPr>
         <w:pStyle w:val="ListParagraph"/>
         <w:ind w:firstLine="720"/>
+        <w:jc w:val="both"/>
         <w:rPr>
           <w:rFonts w:ascii="Times New Roman" w:hAnsi="Times New Roman" w:cs="Times New Roman"/>
           <w:sz w:val="26"/>
@@ -10124,6 +10221,7 @@
       <w:pPr>
         <w:pStyle w:val="ListParagraph"/>
         <w:ind w:firstLine="720"/>
+        <w:jc w:val="both"/>
         <w:rPr>
           <w:rFonts w:ascii="Times New Roman" w:hAnsi="Times New Roman" w:cs="Times New Roman"/>
           <w:sz w:val="26"/>
@@ -10151,6 +10249,7 @@
       <w:pPr>
         <w:pStyle w:val="ListParagraph"/>
         <w:ind w:firstLine="720"/>
+        <w:jc w:val="both"/>
         <w:rPr>
           <w:rFonts w:ascii="Times New Roman" w:hAnsi="Times New Roman" w:cs="Times New Roman"/>
           <w:sz w:val="26"/>
@@ -10168,6 +10267,7 @@
     </w:p>
     <w:p>
       <w:pPr>
+        <w:jc w:val="both"/>
         <w:rPr>
           <w:rFonts w:ascii="Times New Roman" w:hAnsi="Times New Roman" w:cs="Times New Roman"/>
           <w:sz w:val="26"/>
@@ -10185,6 +10285,7 @@
     </w:p>
     <w:p>
       <w:pPr>
+        <w:jc w:val="both"/>
         <w:rPr>
           <w:rFonts w:ascii="Times New Roman" w:hAnsi="Times New Roman" w:cs="Times New Roman"/>
           <w:b/>
@@ -10213,6 +10314,7 @@
     </w:p>
     <w:p>
       <w:pPr>
+        <w:jc w:val="both"/>
         <w:rPr>
           <w:rFonts w:ascii="Times New Roman" w:hAnsi="Times New Roman" w:cs="Times New Roman"/>
           <w:sz w:val="26"/>
@@ -10262,6 +10364,7 @@
     </w:p>
     <w:p>
       <w:pPr>
+        <w:jc w:val="both"/>
         <w:rPr>
           <w:rFonts w:ascii="Times New Roman" w:hAnsi="Times New Roman" w:cs="Times New Roman"/>
           <w:sz w:val="26"/>
@@ -10320,6 +10423,7 @@
     </w:p>
     <w:p>
       <w:pPr>
+        <w:jc w:val="both"/>
         <w:rPr>
           <w:rFonts w:ascii="Times New Roman" w:hAnsi="Times New Roman" w:cs="Times New Roman"/>
           <w:sz w:val="26"/>
@@ -10425,6 +10529,7 @@
     </w:p>
     <w:p>
       <w:pPr>
+        <w:jc w:val="both"/>
         <w:rPr>
           <w:rFonts w:ascii="Times New Roman" w:hAnsi="Times New Roman" w:cs="Times New Roman"/>
           <w:sz w:val="26"/>
@@ -10522,6 +10627,7 @@
     </w:p>
     <w:p>
       <w:pPr>
+        <w:jc w:val="both"/>
         <w:rPr>
           <w:rFonts w:ascii="Times New Roman" w:hAnsi="Times New Roman" w:cs="Times New Roman"/>
           <w:sz w:val="26"/>
@@ -10579,6 +10685,7 @@
     </w:p>
     <w:p>
       <w:pPr>
+        <w:jc w:val="both"/>
         <w:rPr>
           <w:rFonts w:ascii="Times New Roman" w:hAnsi="Times New Roman" w:cs="Times New Roman"/>
           <w:sz w:val="26"/>
@@ -10660,6 +10767,7 @@
     </w:p>
     <w:p>
       <w:pPr>
+        <w:jc w:val="both"/>
         <w:rPr>
           <w:rFonts w:ascii="Times New Roman" w:hAnsi="Times New Roman" w:cs="Times New Roman"/>
           <w:sz w:val="26"/>
@@ -10725,6 +10833,7 @@
     </w:p>
     <w:p>
       <w:pPr>
+        <w:jc w:val="both"/>
         <w:rPr>
           <w:rFonts w:ascii="Times New Roman" w:hAnsi="Times New Roman" w:cs="Times New Roman"/>
           <w:sz w:val="26"/>
@@ -10774,6 +10883,7 @@
     </w:p>
     <w:p>
       <w:pPr>
+        <w:jc w:val="both"/>
         <w:rPr>
           <w:rFonts w:ascii="Times New Roman" w:hAnsi="Times New Roman" w:cs="Times New Roman"/>
           <w:b/>
@@ -10802,6 +10912,7 @@
     </w:p>
     <w:p>
       <w:pPr>
+        <w:jc w:val="both"/>
         <w:rPr>
           <w:rFonts w:ascii="Times New Roman" w:hAnsi="Times New Roman" w:cs="Times New Roman"/>
           <w:b/>
@@ -10830,6 +10941,7 @@
     </w:p>
     <w:p>
       <w:pPr>
+        <w:jc w:val="both"/>
         <w:rPr>
           <w:rFonts w:ascii="Times New Roman" w:hAnsi="Times New Roman" w:cs="Times New Roman"/>
           <w:sz w:val="26"/>
@@ -10900,6 +11012,7 @@
           <w:ilvl w:val="0"/>
           <w:numId w:val="1"/>
         </w:numPr>
+        <w:jc w:val="both"/>
         <w:rPr>
           <w:rFonts w:ascii="Times New Roman" w:hAnsi="Times New Roman" w:cs="Times New Roman"/>
           <w:sz w:val="26"/>
@@ -10942,6 +11055,7 @@
     <w:p>
       <w:pPr>
         <w:pStyle w:val="ListParagraph"/>
+        <w:jc w:val="both"/>
         <w:rPr>
           <w:rFonts w:ascii="Times New Roman" w:hAnsi="Times New Roman" w:cs="Times New Roman"/>
           <w:sz w:val="26"/>
@@ -10984,6 +11098,7 @@
     <w:p>
       <w:pPr>
         <w:pStyle w:val="ListParagraph"/>
+        <w:jc w:val="both"/>
         <w:rPr>
           <w:rFonts w:ascii="Times New Roman" w:hAnsi="Times New Roman" w:cs="Times New Roman"/>
           <w:sz w:val="26"/>
@@ -11104,6 +11219,7 @@
     <w:p>
       <w:pPr>
         <w:pStyle w:val="ListParagraph"/>
+        <w:jc w:val="both"/>
         <w:rPr>
           <w:rFonts w:ascii="Times New Roman" w:hAnsi="Times New Roman" w:cs="Times New Roman"/>
           <w:sz w:val="26"/>
@@ -11154,6 +11270,7 @@
     <w:p>
       <w:pPr>
         <w:pStyle w:val="ListParagraph"/>
+        <w:jc w:val="both"/>
         <w:rPr>
           <w:rFonts w:ascii="Times New Roman" w:hAnsi="Times New Roman" w:cs="Times New Roman"/>
           <w:sz w:val="26"/>
@@ -11192,6 +11309,7 @@
           <w:ilvl w:val="0"/>
           <w:numId w:val="1"/>
         </w:numPr>
+        <w:jc w:val="both"/>
         <w:rPr>
           <w:rFonts w:ascii="Times New Roman" w:hAnsi="Times New Roman" w:cs="Times New Roman"/>
           <w:sz w:val="26"/>
@@ -11254,6 +11372,7 @@
           <w:ilvl w:val="0"/>
           <w:numId w:val="1"/>
         </w:numPr>
+        <w:jc w:val="both"/>
         <w:rPr>
           <w:rFonts w:ascii="Times New Roman" w:hAnsi="Times New Roman" w:cs="Times New Roman"/>
           <w:sz w:val="26"/>
@@ -11288,6 +11407,7 @@
     </w:p>
     <w:p>
       <w:pPr>
+        <w:jc w:val="both"/>
         <w:rPr>
           <w:rFonts w:ascii="Times New Roman" w:hAnsi="Times New Roman" w:cs="Times New Roman"/>
           <w:b/>
@@ -11334,6 +11454,7 @@
     </w:p>
     <w:p>
       <w:pPr>
+        <w:jc w:val="both"/>
         <w:rPr>
           <w:rFonts w:ascii="Times New Roman" w:hAnsi="Times New Roman" w:cs="Times New Roman"/>
           <w:b/>
@@ -11407,6 +11528,7 @@
     </w:p>
     <w:p>
       <w:pPr>
+        <w:jc w:val="both"/>
         <w:rPr>
           <w:rFonts w:ascii="Times New Roman" w:hAnsi="Times New Roman" w:cs="Times New Roman"/>
           <w:sz w:val="26"/>
@@ -11440,6 +11562,7 @@
     </w:p>
     <w:p>
       <w:pPr>
+        <w:jc w:val="both"/>
         <w:rPr>
           <w:rFonts w:ascii="Times New Roman" w:hAnsi="Times New Roman" w:cs="Times New Roman"/>
           <w:sz w:val="26"/>
@@ -11527,6 +11650,7 @@
     </w:p>
     <w:p>
       <w:pPr>
+        <w:jc w:val="both"/>
         <w:rPr>
           <w:rFonts w:ascii="Times New Roman" w:hAnsi="Times New Roman" w:cs="Times New Roman"/>
           <w:sz w:val="26"/>
@@ -11549,6 +11673,7 @@
           <w:ilvl w:val="0"/>
           <w:numId w:val="1"/>
         </w:numPr>
+        <w:jc w:val="both"/>
         <w:rPr>
           <w:rFonts w:ascii="Times New Roman" w:hAnsi="Times New Roman" w:cs="Times New Roman"/>
           <w:sz w:val="26"/>
@@ -11590,6 +11715,7 @@
     </w:p>
     <w:p>
       <w:pPr>
+        <w:jc w:val="both"/>
         <w:rPr>
           <w:rFonts w:ascii="Times New Roman" w:hAnsi="Times New Roman" w:cs="Times New Roman"/>
           <w:sz w:val="26"/>
@@ -11881,6 +12007,7 @@
     </w:p>
     <w:p>
       <w:pPr>
+        <w:jc w:val="both"/>
         <w:rPr>
           <w:rFonts w:ascii="Times New Roman" w:hAnsi="Times New Roman" w:cs="Times New Roman"/>
           <w:b/>
@@ -11955,6 +12082,7 @@
     <w:p>
       <w:pPr>
         <w:ind w:left="360"/>
+        <w:jc w:val="both"/>
         <w:rPr>
           <w:rFonts w:ascii="Times New Roman" w:hAnsi="Times New Roman" w:cs="Times New Roman"/>
           <w:sz w:val="26"/>
@@ -11973,6 +12101,7 @@
     <w:p>
       <w:pPr>
         <w:ind w:left="360"/>
+        <w:jc w:val="both"/>
         <w:rPr>
           <w:rFonts w:ascii="Times New Roman" w:hAnsi="Times New Roman" w:cs="Times New Roman"/>
           <w:sz w:val="26"/>
@@ -11991,6 +12120,7 @@
     <w:p>
       <w:pPr>
         <w:ind w:left="360"/>
+        <w:jc w:val="both"/>
         <w:rPr>
           <w:rFonts w:ascii="Times New Roman" w:hAnsi="Times New Roman" w:cs="Times New Roman"/>
           <w:sz w:val="26"/>
@@ -12090,6 +12220,7 @@
     <w:p>
       <w:pPr>
         <w:ind w:left="360"/>
+        <w:jc w:val="both"/>
         <w:rPr>
           <w:rFonts w:ascii="Times New Roman" w:hAnsi="Times New Roman" w:cs="Times New Roman"/>
           <w:sz w:val="26"/>
@@ -12173,6 +12304,7 @@
     <w:p>
       <w:pPr>
         <w:ind w:left="360"/>
+        <w:jc w:val="both"/>
         <w:rPr>
           <w:rFonts w:ascii="Times New Roman" w:hAnsi="Times New Roman" w:cs="Times New Roman"/>
           <w:sz w:val="26"/>
@@ -12247,6 +12379,7 @@
     <w:p>
       <w:pPr>
         <w:ind w:left="360"/>
+        <w:jc w:val="both"/>
         <w:rPr>
           <w:rFonts w:ascii="Times New Roman" w:hAnsi="Times New Roman" w:cs="Times New Roman"/>
           <w:sz w:val="26"/>
@@ -12347,6 +12480,7 @@
     </w:p>
     <w:p>
       <w:pPr>
+        <w:jc w:val="both"/>
         <w:rPr>
           <w:rFonts w:ascii="Times New Roman" w:hAnsi="Times New Roman" w:cs="Times New Roman"/>
           <w:b/>
@@ -12429,6 +12563,7 @@
     </w:p>
     <w:p>
       <w:pPr>
+        <w:jc w:val="both"/>
         <w:rPr>
           <w:rFonts w:ascii="Times New Roman" w:hAnsi="Times New Roman" w:cs="Times New Roman"/>
           <w:sz w:val="26"/>
@@ -12446,6 +12581,7 @@
     </w:p>
     <w:p>
       <w:pPr>
+        <w:jc w:val="both"/>
         <w:rPr>
           <w:rFonts w:ascii="Times New Roman" w:hAnsi="Times New Roman" w:cs="Times New Roman"/>
           <w:sz w:val="26"/>
@@ -12480,6 +12616,7 @@
     </w:p>
     <w:p>
       <w:pPr>
+        <w:jc w:val="both"/>
         <w:rPr>
           <w:rFonts w:ascii="Times New Roman" w:hAnsi="Times New Roman" w:cs="Times New Roman"/>
           <w:sz w:val="26"/>
@@ -12514,6 +12651,7 @@
     </w:p>
     <w:p>
       <w:pPr>
+        <w:jc w:val="both"/>
         <w:rPr>
           <w:rFonts w:ascii="Times New Roman" w:hAnsi="Times New Roman" w:cs="Times New Roman"/>
           <w:sz w:val="26"/>
@@ -12564,6 +12702,7 @@
     </w:p>
     <w:p>
       <w:pPr>
+        <w:jc w:val="both"/>
         <w:rPr>
           <w:rFonts w:ascii="Times New Roman" w:hAnsi="Times New Roman" w:cs="Times New Roman"/>
           <w:sz w:val="26"/>
@@ -12598,6 +12737,7 @@
     </w:p>
     <w:p>
       <w:pPr>
+        <w:jc w:val="both"/>
         <w:rPr>
           <w:rFonts w:ascii="Times New Roman" w:hAnsi="Times New Roman" w:cs="Times New Roman"/>
           <w:sz w:val="26"/>
@@ -12615,6 +12755,7 @@
     </w:p>
     <w:p>
       <w:pPr>
+        <w:jc w:val="both"/>
         <w:rPr>
           <w:rFonts w:ascii="Times New Roman" w:hAnsi="Times New Roman" w:cs="Times New Roman"/>
           <w:sz w:val="26"/>
@@ -12632,6 +12773,7 @@
     </w:p>
     <w:p>
       <w:pPr>
+        <w:jc w:val="both"/>
         <w:rPr>
           <w:rFonts w:ascii="Times New Roman" w:hAnsi="Times New Roman" w:cs="Times New Roman"/>
           <w:sz w:val="26"/>
@@ -12666,6 +12808,7 @@
     </w:p>
     <w:p>
       <w:pPr>
+        <w:jc w:val="both"/>
         <w:rPr>
           <w:rFonts w:ascii="Times New Roman" w:hAnsi="Times New Roman" w:cs="Times New Roman"/>
           <w:sz w:val="26"/>
@@ -12684,6 +12827,7 @@
     </w:p>
     <w:p>
       <w:pPr>
+        <w:jc w:val="both"/>
         <w:rPr>
           <w:rFonts w:ascii="Times New Roman" w:hAnsi="Times New Roman" w:cs="Times New Roman"/>
           <w:b/>
@@ -12703,6 +12847,7 @@
     </w:p>
     <w:p>
       <w:pPr>
+        <w:jc w:val="both"/>
         <w:rPr>
           <w:rFonts w:ascii="Times New Roman" w:hAnsi="Times New Roman" w:cs="Times New Roman"/>
           <w:sz w:val="26"/>
@@ -12720,6 +12865,7 @@
     </w:p>
     <w:p>
       <w:pPr>
+        <w:jc w:val="both"/>
         <w:rPr>
           <w:rFonts w:ascii="Times New Roman" w:hAnsi="Times New Roman" w:cs="Times New Roman"/>
           <w:sz w:val="26"/>
@@ -12745,6 +12891,7 @@
     </w:p>
     <w:p>
       <w:pPr>
+        <w:jc w:val="both"/>
         <w:rPr>
           <w:rFonts w:ascii="Times New Roman" w:hAnsi="Times New Roman" w:cs="Times New Roman"/>
           <w:sz w:val="26"/>
@@ -12762,6 +12909,7 @@
     </w:p>
     <w:p>
       <w:pPr>
+        <w:jc w:val="both"/>
         <w:rPr>
           <w:rFonts w:ascii="Times New Roman" w:hAnsi="Times New Roman" w:cs="Times New Roman"/>
           <w:sz w:val="26"/>
@@ -12803,6 +12951,7 @@
     </w:p>
     <w:p>
       <w:pPr>
+        <w:jc w:val="both"/>
         <w:rPr>
           <w:rFonts w:ascii="Times New Roman" w:hAnsi="Times New Roman" w:cs="Times New Roman"/>
           <w:sz w:val="26"/>
@@ -12820,6 +12969,7 @@
     </w:p>
     <w:p>
       <w:pPr>
+        <w:jc w:val="both"/>
         <w:rPr>
           <w:rFonts w:ascii="Times New Roman" w:hAnsi="Times New Roman" w:cs="Times New Roman"/>
           <w:sz w:val="26"/>
@@ -12877,15 +13027,17 @@
     </w:p>
     <w:p>
       <w:pPr>
-        <w:rPr>
-          <w:rFonts w:ascii="Times New Roman" w:hAnsi="Times New Roman" w:cs="Times New Roman"/>
-          <w:sz w:val="26"/>
-          <w:szCs w:val="26"/>
-        </w:rPr>
-      </w:pPr>
-    </w:p>
-    <w:p>
-      <w:pPr>
+        <w:jc w:val="both"/>
+        <w:rPr>
+          <w:rFonts w:ascii="Times New Roman" w:hAnsi="Times New Roman" w:cs="Times New Roman"/>
+          <w:sz w:val="26"/>
+          <w:szCs w:val="26"/>
+        </w:rPr>
+      </w:pPr>
+    </w:p>
+    <w:p>
+      <w:pPr>
+        <w:jc w:val="both"/>
         <w:rPr>
           <w:rFonts w:ascii="Times New Roman" w:hAnsi="Times New Roman" w:cs="Times New Roman"/>
           <w:b/>
@@ -12914,6 +13066,7 @@
     </w:p>
     <w:p>
       <w:pPr>
+        <w:jc w:val="both"/>
         <w:rPr>
           <w:rFonts w:ascii="Times New Roman" w:hAnsi="Times New Roman" w:cs="Times New Roman"/>
           <w:sz w:val="26"/>
@@ -12971,6 +13124,7 @@
     </w:p>
     <w:p>
       <w:pPr>
+        <w:jc w:val="both"/>
         <w:rPr>
           <w:rFonts w:ascii="Times New Roman" w:hAnsi="Times New Roman" w:cs="Times New Roman"/>
           <w:sz w:val="26"/>
@@ -13004,6 +13158,7 @@
     </w:p>
     <w:p>
       <w:pPr>
+        <w:jc w:val="both"/>
         <w:rPr>
           <w:rFonts w:ascii="Times New Roman" w:hAnsi="Times New Roman" w:cs="Times New Roman"/>
           <w:sz w:val="26"/>
@@ -13116,6 +13271,7 @@
     </w:p>
     <w:p>
       <w:pPr>
+        <w:jc w:val="both"/>
         <w:rPr>
           <w:rFonts w:ascii="Times New Roman" w:hAnsi="Times New Roman" w:cs="Times New Roman"/>
           <w:b/>
@@ -13180,6 +13336,7 @@
     </w:p>
     <w:p>
       <w:pPr>
+        <w:jc w:val="both"/>
         <w:rPr>
           <w:rFonts w:ascii="Times New Roman" w:hAnsi="Times New Roman" w:cs="Times New Roman"/>
           <w:sz w:val="26"/>
@@ -13218,6 +13375,7 @@
           <w:ilvl w:val="0"/>
           <w:numId w:val="1"/>
         </w:numPr>
+        <w:jc w:val="both"/>
         <w:rPr>
           <w:rFonts w:ascii="Times New Roman" w:hAnsi="Times New Roman" w:cs="Times New Roman"/>
           <w:sz w:val="26"/>
@@ -13253,6 +13411,7 @@
     <w:p>
       <w:pPr>
         <w:pStyle w:val="ListParagraph"/>
+        <w:jc w:val="both"/>
         <w:rPr>
           <w:rFonts w:ascii="Times New Roman" w:hAnsi="Times New Roman" w:cs="Times New Roman"/>
           <w:sz w:val="26"/>
@@ -13384,6 +13543,7 @@
     <w:p>
       <w:pPr>
         <w:pStyle w:val="ListParagraph"/>
+        <w:jc w:val="both"/>
         <w:rPr>
           <w:rFonts w:ascii="Times New Roman" w:hAnsi="Times New Roman" w:cs="Times New Roman"/>
           <w:sz w:val="26"/>
@@ -13454,6 +13614,7 @@
           <w:ilvl w:val="0"/>
           <w:numId w:val="1"/>
         </w:numPr>
+        <w:jc w:val="both"/>
         <w:rPr>
           <w:rFonts w:ascii="Times New Roman" w:hAnsi="Times New Roman" w:cs="Times New Roman"/>
           <w:sz w:val="26"/>
@@ -13610,6 +13771,7 @@
     <w:p>
       <w:pPr>
         <w:pStyle w:val="ListParagraph"/>
+        <w:jc w:val="both"/>
         <w:rPr>
           <w:rFonts w:ascii="Times New Roman" w:hAnsi="Times New Roman" w:cs="Times New Roman"/>
           <w:sz w:val="26"/>
@@ -13644,6 +13806,7 @@
     <w:p>
       <w:pPr>
         <w:pStyle w:val="ListParagraph"/>
+        <w:jc w:val="both"/>
         <w:rPr>
           <w:rFonts w:ascii="Times New Roman" w:hAnsi="Times New Roman" w:cs="Times New Roman"/>
           <w:sz w:val="26"/>
@@ -13654,6 +13817,7 @@
     <w:p>
       <w:pPr>
         <w:pStyle w:val="ListParagraph"/>
+        <w:jc w:val="both"/>
         <w:rPr>
           <w:rFonts w:ascii="Times New Roman" w:hAnsi="Times New Roman" w:cs="Times New Roman"/>
           <w:sz w:val="26"/>
@@ -13687,6 +13851,7 @@
     </w:p>
     <w:p>
       <w:pPr>
+        <w:jc w:val="both"/>
         <w:rPr>
           <w:rFonts w:ascii="Times New Roman" w:hAnsi="Times New Roman" w:cs="Times New Roman"/>
           <w:sz w:val="26"/>
@@ -13713,6 +13878,7 @@
     <w:p>
       <w:pPr>
         <w:pStyle w:val="ListParagraph"/>
+        <w:jc w:val="both"/>
         <w:rPr>
           <w:rFonts w:ascii="Times New Roman" w:hAnsi="Times New Roman" w:cs="Times New Roman"/>
           <w:sz w:val="26"/>
@@ -13746,6 +13912,7 @@
     </w:p>
     <w:p>
       <w:pPr>
+        <w:jc w:val="both"/>
         <w:rPr>
           <w:rFonts w:ascii="Times New Roman" w:hAnsi="Times New Roman" w:cs="Times New Roman"/>
           <w:b/>
@@ -13801,6 +13968,7 @@
     </w:p>
     <w:p>
       <w:pPr>
+        <w:jc w:val="both"/>
         <w:rPr>
           <w:rFonts w:ascii="Times New Roman" w:hAnsi="Times New Roman" w:cs="Times New Roman"/>
           <w:sz w:val="26"/>
@@ -13818,6 +13986,7 @@
     </w:p>
     <w:p>
       <w:pPr>
+        <w:jc w:val="both"/>
         <w:rPr>
           <w:rFonts w:ascii="Times New Roman" w:hAnsi="Times New Roman" w:cs="Times New Roman"/>
           <w:sz w:val="26"/>
@@ -13859,6 +14028,7 @@
     </w:p>
     <w:p>
       <w:pPr>
+        <w:jc w:val="both"/>
         <w:rPr>
           <w:rFonts w:ascii="Times New Roman" w:hAnsi="Times New Roman" w:cs="Times New Roman"/>
           <w:color w:val="1F497D" w:themeColor="text2"/>
@@ -13894,6 +14064,7 @@
     </w:p>
     <w:p>
       <w:pPr>
+        <w:jc w:val="both"/>
         <w:rPr>
           <w:rFonts w:ascii="Times New Roman" w:hAnsi="Times New Roman" w:cs="Times New Roman"/>
           <w:sz w:val="26"/>
@@ -13985,6 +14156,7 @@
     </w:p>
     <w:p>
       <w:pPr>
+        <w:jc w:val="both"/>
         <w:rPr>
           <w:rFonts w:ascii="Times New Roman" w:hAnsi="Times New Roman" w:cs="Times New Roman"/>
           <w:sz w:val="26"/>
@@ -14010,6 +14182,7 @@
     </w:p>
     <w:p>
       <w:pPr>
+        <w:jc w:val="both"/>
         <w:rPr>
           <w:rFonts w:ascii="Times New Roman" w:hAnsi="Times New Roman" w:cs="Times New Roman"/>
           <w:b/>
@@ -14039,6 +14212,7 @@
     <w:p>
       <w:pPr>
         <w:ind w:left="360"/>
+        <w:jc w:val="both"/>
         <w:rPr>
           <w:rFonts w:ascii="Times New Roman" w:hAnsi="Times New Roman" w:cs="Times New Roman"/>
           <w:sz w:val="26"/>
@@ -14057,6 +14231,7 @@
     <w:p>
       <w:pPr>
         <w:ind w:left="360"/>
+        <w:jc w:val="both"/>
         <w:rPr>
           <w:rFonts w:ascii="Times New Roman" w:hAnsi="Times New Roman" w:cs="Times New Roman"/>
           <w:sz w:val="26"/>
@@ -14080,6 +14255,7 @@
           <w:numId w:val="1"/>
         </w:numPr>
         <w:ind w:left="360"/>
+        <w:jc w:val="both"/>
         <w:rPr>
           <w:rFonts w:ascii="Times New Roman" w:hAnsi="Times New Roman" w:cs="Times New Roman"/>
           <w:sz w:val="26"/>
@@ -14140,6 +14316,7 @@
       <w:pPr>
         <w:pStyle w:val="ListParagraph"/>
         <w:ind w:left="360"/>
+        <w:jc w:val="both"/>
         <w:rPr>
           <w:rFonts w:ascii="Times New Roman" w:hAnsi="Times New Roman" w:cs="Times New Roman"/>
           <w:sz w:val="26"/>
@@ -14242,6 +14419,7 @@
     </w:p>
     <w:p>
       <w:pPr>
+        <w:jc w:val="both"/>
         <w:rPr>
           <w:rFonts w:ascii="Times New Roman" w:hAnsi="Times New Roman" w:cs="Times New Roman"/>
           <w:sz w:val="26"/>
@@ -14275,6 +14453,7 @@
     </w:p>
     <w:p>
       <w:pPr>
+        <w:jc w:val="both"/>
         <w:rPr>
           <w:rFonts w:ascii="Times New Roman" w:hAnsi="Times New Roman" w:cs="Times New Roman"/>
           <w:sz w:val="26"/>
@@ -14367,15 +14546,17 @@
     <w:p>
       <w:pPr>
         <w:pStyle w:val="ListParagraph"/>
-        <w:rPr>
-          <w:rFonts w:ascii="Times New Roman" w:hAnsi="Times New Roman" w:cs="Times New Roman"/>
-          <w:sz w:val="26"/>
-          <w:szCs w:val="26"/>
-        </w:rPr>
-      </w:pPr>
-    </w:p>
-    <w:p>
-      <w:pPr>
+        <w:jc w:val="both"/>
+        <w:rPr>
+          <w:rFonts w:ascii="Times New Roman" w:hAnsi="Times New Roman" w:cs="Times New Roman"/>
+          <w:sz w:val="26"/>
+          <w:szCs w:val="26"/>
+        </w:rPr>
+      </w:pPr>
+    </w:p>
+    <w:p>
+      <w:pPr>
+        <w:jc w:val="both"/>
         <w:rPr>
           <w:rFonts w:ascii="Times New Roman" w:hAnsi="Times New Roman" w:cs="Times New Roman"/>
           <w:b/>
@@ -14413,6 +14594,7 @@
     </w:p>
     <w:p>
       <w:pPr>
+        <w:jc w:val="both"/>
         <w:rPr>
           <w:rFonts w:ascii="Times New Roman" w:hAnsi="Times New Roman" w:cs="Times New Roman"/>
           <w:sz w:val="26"/>
@@ -14451,6 +14633,7 @@
           <w:ilvl w:val="0"/>
           <w:numId w:val="1"/>
         </w:numPr>
+        <w:jc w:val="both"/>
         <w:rPr>
           <w:rFonts w:ascii="Times New Roman" w:hAnsi="Times New Roman" w:cs="Times New Roman"/>
           <w:sz w:val="26"/>
@@ -14468,6 +14651,7 @@
     </w:p>
     <w:p>
       <w:pPr>
+        <w:jc w:val="both"/>
         <w:rPr>
           <w:rFonts w:ascii="Times New Roman" w:hAnsi="Times New Roman" w:cs="Times New Roman"/>
           <w:sz w:val="26"/>
@@ -14501,6 +14685,7 @@
     </w:p>
     <w:p>
       <w:pPr>
+        <w:jc w:val="both"/>
         <w:rPr>
           <w:rFonts w:ascii="Times New Roman" w:hAnsi="Times New Roman" w:cs="Times New Roman"/>
           <w:sz w:val="26"/>
@@ -14535,6 +14720,7 @@
     </w:p>
     <w:p>
       <w:pPr>
+        <w:jc w:val="both"/>
         <w:rPr>
           <w:rFonts w:ascii="Times New Roman" w:hAnsi="Times New Roman" w:cs="Times New Roman"/>
           <w:sz w:val="26"/>
@@ -14552,6 +14738,7 @@
     </w:p>
     <w:p>
       <w:pPr>
+        <w:jc w:val="both"/>
         <w:rPr>
           <w:rFonts w:ascii="Times New Roman" w:hAnsi="Times New Roman" w:cs="Times New Roman"/>
           <w:sz w:val="26"/>
@@ -14617,6 +14804,7 @@
     </w:p>
     <w:p>
       <w:pPr>
+        <w:jc w:val="both"/>
         <w:rPr>
           <w:rFonts w:ascii="Times New Roman" w:hAnsi="Times New Roman" w:cs="Times New Roman"/>
           <w:sz w:val="26"/>
@@ -14666,6 +14854,7 @@
     </w:p>
     <w:p>
       <w:pPr>
+        <w:jc w:val="both"/>
         <w:rPr>
           <w:rFonts w:ascii="Times New Roman" w:hAnsi="Times New Roman" w:cs="Times New Roman"/>
           <w:sz w:val="26"/>
@@ -14691,6 +14880,7 @@
     </w:p>
     <w:p>
       <w:pPr>
+        <w:jc w:val="both"/>
         <w:rPr>
           <w:rFonts w:ascii="Times New Roman" w:hAnsi="Times New Roman" w:cs="Times New Roman"/>
           <w:sz w:val="26"/>
@@ -14708,6 +14898,7 @@
     </w:p>
     <w:p>
       <w:pPr>
+        <w:jc w:val="both"/>
         <w:rPr>
           <w:rFonts w:ascii="Times New Roman" w:hAnsi="Times New Roman" w:cs="Times New Roman"/>
           <w:sz w:val="26"/>
@@ -14734,6 +14925,7 @@
     </w:p>
     <w:p>
       <w:pPr>
+        <w:jc w:val="both"/>
         <w:rPr>
           <w:rFonts w:ascii="Times New Roman" w:hAnsi="Times New Roman" w:cs="Times New Roman"/>
           <w:sz w:val="26"/>
@@ -14768,6 +14960,7 @@
     </w:p>
     <w:p>
       <w:pPr>
+        <w:jc w:val="both"/>
         <w:rPr>
           <w:rFonts w:ascii="Times New Roman" w:hAnsi="Times New Roman" w:cs="Times New Roman"/>
           <w:sz w:val="26"/>
@@ -14786,6 +14979,7 @@
     </w:p>
     <w:p>
       <w:pPr>
+        <w:jc w:val="both"/>
         <w:rPr>
           <w:rFonts w:ascii="Times New Roman" w:hAnsi="Times New Roman" w:cs="Times New Roman"/>
           <w:sz w:val="26"/>
@@ -14808,6 +15002,7 @@
           <w:ilvl w:val="0"/>
           <w:numId w:val="1"/>
         </w:numPr>
+        <w:jc w:val="both"/>
         <w:rPr>
           <w:rFonts w:ascii="Times New Roman" w:hAnsi="Times New Roman" w:cs="Times New Roman"/>
           <w:sz w:val="26"/>
@@ -14826,6 +15021,7 @@
     <w:p>
       <w:pPr>
         <w:pStyle w:val="ListParagraph"/>
+        <w:jc w:val="both"/>
         <w:rPr>
           <w:rFonts w:ascii="Times New Roman" w:hAnsi="Times New Roman" w:cs="Times New Roman"/>
           <w:sz w:val="26"/>
@@ -14844,6 +15040,7 @@
     <w:p>
       <w:pPr>
         <w:pStyle w:val="ListParagraph"/>
+        <w:jc w:val="both"/>
         <w:rPr>
           <w:rFonts w:ascii="Times New Roman" w:hAnsi="Times New Roman" w:cs="Times New Roman"/>
           <w:sz w:val="26"/>
@@ -14887,6 +15084,7 @@
     <w:p>
       <w:pPr>
         <w:pStyle w:val="ListParagraph"/>
+        <w:jc w:val="both"/>
         <w:rPr>
           <w:rFonts w:ascii="Times New Roman" w:hAnsi="Times New Roman" w:cs="Times New Roman"/>
           <w:sz w:val="26"/>
@@ -14921,6 +15119,7 @@
     <w:p>
       <w:pPr>
         <w:pStyle w:val="ListParagraph"/>
+        <w:jc w:val="both"/>
         <w:rPr>
           <w:rFonts w:ascii="Times New Roman" w:hAnsi="Times New Roman" w:cs="Times New Roman"/>
           <w:sz w:val="26"/>
@@ -14939,6 +15138,7 @@
     <w:p>
       <w:pPr>
         <w:pStyle w:val="ListParagraph"/>
+        <w:jc w:val="both"/>
         <w:rPr>
           <w:rFonts w:ascii="Times New Roman" w:hAnsi="Times New Roman" w:cs="Times New Roman"/>
           <w:sz w:val="26"/>
@@ -14957,6 +15157,7 @@
     <w:p>
       <w:pPr>
         <w:pStyle w:val="ListParagraph"/>
+        <w:jc w:val="both"/>
         <w:rPr>
           <w:rFonts w:ascii="Times New Roman" w:hAnsi="Times New Roman" w:cs="Times New Roman"/>
           <w:sz w:val="26"/>
@@ -14984,6 +15185,7 @@
     <w:p>
       <w:pPr>
         <w:pStyle w:val="ListParagraph"/>
+        <w:jc w:val="both"/>
         <w:rPr>
           <w:rFonts w:ascii="Times New Roman" w:hAnsi="Times New Roman" w:cs="Times New Roman"/>
           <w:sz w:val="26"/>
@@ -15015,6 +15217,7 @@
           <w:ilvl w:val="0"/>
           <w:numId w:val="1"/>
         </w:numPr>
+        <w:jc w:val="both"/>
         <w:rPr>
           <w:rFonts w:ascii="Times New Roman" w:hAnsi="Times New Roman" w:cs="Times New Roman"/>
           <w:sz w:val="26"/>
@@ -15033,6 +15236,7 @@
     <w:p>
       <w:pPr>
         <w:pStyle w:val="ListParagraph"/>
+        <w:jc w:val="both"/>
         <w:rPr>
           <w:rFonts w:ascii="Times New Roman" w:hAnsi="Times New Roman" w:cs="Times New Roman"/>
           <w:sz w:val="26"/>
@@ -15115,6 +15319,7 @@
     <w:p>
       <w:pPr>
         <w:pStyle w:val="ListParagraph"/>
+        <w:jc w:val="both"/>
         <w:rPr>
           <w:rFonts w:ascii="Times New Roman" w:hAnsi="Times New Roman" w:cs="Times New Roman"/>
           <w:sz w:val="26"/>
@@ -15199,6 +15404,7 @@
     <w:p>
       <w:pPr>
         <w:pStyle w:val="ListParagraph"/>
+        <w:jc w:val="both"/>
         <w:rPr>
           <w:rFonts w:ascii="Times New Roman" w:hAnsi="Times New Roman" w:cs="Times New Roman"/>
           <w:color w:val="FF0000"/>
@@ -15253,6 +15459,7 @@
     <w:p>
       <w:pPr>
         <w:pStyle w:val="ListParagraph"/>
+        <w:jc w:val="both"/>
         <w:rPr>
           <w:rFonts w:ascii="Times New Roman" w:hAnsi="Times New Roman" w:cs="Times New Roman"/>
           <w:sz w:val="26"/>
@@ -15263,6 +15470,7 @@
     <w:p>
       <w:pPr>
         <w:pStyle w:val="ListParagraph"/>
+        <w:jc w:val="both"/>
         <w:rPr>
           <w:rFonts w:ascii="Times New Roman" w:hAnsi="Times New Roman" w:cs="Times New Roman"/>
           <w:sz w:val="26"/>
@@ -15281,6 +15489,7 @@
     <w:p>
       <w:pPr>
         <w:pStyle w:val="ListParagraph"/>
+        <w:jc w:val="both"/>
         <w:rPr>
           <w:rFonts w:ascii="Times New Roman" w:hAnsi="Times New Roman" w:cs="Times New Roman"/>
           <w:sz w:val="26"/>
@@ -15333,6 +15542,7 @@
     <w:p>
       <w:pPr>
         <w:pStyle w:val="ListParagraph"/>
+        <w:jc w:val="both"/>
         <w:rPr>
           <w:rFonts w:ascii="Times New Roman" w:hAnsi="Times New Roman" w:cs="Times New Roman"/>
           <w:color w:val="FF0000"/>
@@ -15378,6 +15588,7 @@
     <w:p>
       <w:pPr>
         <w:pStyle w:val="ListParagraph"/>
+        <w:jc w:val="both"/>
         <w:rPr>
           <w:rFonts w:ascii="Times New Roman" w:hAnsi="Times New Roman" w:cs="Times New Roman"/>
           <w:sz w:val="26"/>
@@ -15388,6 +15599,7 @@
     <w:p>
       <w:pPr>
         <w:pStyle w:val="ListParagraph"/>
+        <w:jc w:val="both"/>
         <w:rPr>
           <w:rFonts w:ascii="Times New Roman" w:hAnsi="Times New Roman" w:cs="Times New Roman"/>
           <w:sz w:val="26"/>
@@ -15422,6 +15634,7 @@
     <w:p>
       <w:pPr>
         <w:pStyle w:val="ListParagraph"/>
+        <w:jc w:val="both"/>
         <w:rPr>
           <w:rFonts w:ascii="Times New Roman" w:hAnsi="Times New Roman" w:cs="Times New Roman"/>
           <w:sz w:val="26"/>
@@ -15474,6 +15687,7 @@
     <w:p>
       <w:pPr>
         <w:pStyle w:val="ListParagraph"/>
+        <w:jc w:val="both"/>
         <w:rPr>
           <w:rFonts w:ascii="Times New Roman" w:hAnsi="Times New Roman" w:cs="Times New Roman"/>
           <w:color w:val="FF0000"/>
@@ -15485,6 +15699,7 @@
     <w:p>
       <w:pPr>
         <w:pStyle w:val="ListParagraph"/>
+        <w:jc w:val="both"/>
         <w:rPr>
           <w:rFonts w:ascii="Times New Roman" w:hAnsi="Times New Roman" w:cs="Times New Roman"/>
           <w:sz w:val="26"/>
@@ -15559,6 +15774,7 @@
     <w:p>
       <w:pPr>
         <w:pStyle w:val="ListParagraph"/>
+        <w:jc w:val="both"/>
         <w:rPr>
           <w:rFonts w:ascii="Times New Roman" w:hAnsi="Times New Roman" w:cs="Times New Roman"/>
           <w:color w:val="FF0000"/>
@@ -15621,6 +15837,7 @@
     <w:p>
       <w:pPr>
         <w:pStyle w:val="ListParagraph"/>
+        <w:jc w:val="both"/>
         <w:rPr>
           <w:rFonts w:ascii="Times New Roman" w:hAnsi="Times New Roman" w:cs="Times New Roman"/>
           <w:sz w:val="26"/>
@@ -15656,6 +15873,7 @@
     <w:p>
       <w:pPr>
         <w:pStyle w:val="ListParagraph"/>
+        <w:jc w:val="both"/>
         <w:rPr>
           <w:rFonts w:ascii="Times New Roman" w:hAnsi="Times New Roman" w:cs="Times New Roman"/>
           <w:sz w:val="26"/>
@@ -15674,6 +15892,7 @@
     <w:p>
       <w:pPr>
         <w:pStyle w:val="ListParagraph"/>
+        <w:jc w:val="both"/>
         <w:rPr>
           <w:rFonts w:ascii="Times New Roman" w:hAnsi="Times New Roman" w:cs="Times New Roman"/>
           <w:sz w:val="26"/>
@@ -15749,6 +15968,7 @@
     <w:p>
       <w:pPr>
         <w:pStyle w:val="ListParagraph"/>
+        <w:jc w:val="both"/>
         <w:rPr>
           <w:rFonts w:ascii="Times New Roman" w:hAnsi="Times New Roman" w:cs="Times New Roman"/>
           <w:sz w:val="26"/>
@@ -15776,6 +15996,7 @@
     <w:p>
       <w:pPr>
         <w:pStyle w:val="ListParagraph"/>
+        <w:jc w:val="both"/>
         <w:rPr>
           <w:rFonts w:ascii="Times New Roman" w:hAnsi="Times New Roman" w:cs="Times New Roman"/>
           <w:sz w:val="26"/>
@@ -15803,6 +16024,7 @@
     <w:p>
       <w:pPr>
         <w:pStyle w:val="ListParagraph"/>
+        <w:jc w:val="both"/>
         <w:rPr>
           <w:rFonts w:ascii="Times New Roman" w:hAnsi="Times New Roman" w:cs="Times New Roman"/>
           <w:sz w:val="26"/>
@@ -15821,6 +16043,7 @@
     <w:p>
       <w:pPr>
         <w:pStyle w:val="ListParagraph"/>
+        <w:jc w:val="both"/>
         <w:rPr>
           <w:rFonts w:ascii="Times New Roman" w:hAnsi="Times New Roman" w:cs="Times New Roman"/>
           <w:sz w:val="26"/>
@@ -15856,6 +16079,7 @@
     <w:p>
       <w:pPr>
         <w:pStyle w:val="ListParagraph"/>
+        <w:jc w:val="both"/>
         <w:rPr>
           <w:rFonts w:ascii="Times New Roman" w:hAnsi="Times New Roman" w:cs="Times New Roman"/>
           <w:sz w:val="26"/>
@@ -15892,6 +16116,7 @@
     <w:p>
       <w:pPr>
         <w:pStyle w:val="ListParagraph"/>
+        <w:jc w:val="both"/>
         <w:rPr>
           <w:rFonts w:ascii="Times New Roman" w:hAnsi="Times New Roman" w:cs="Times New Roman"/>
           <w:sz w:val="26"/>
@@ -15902,6 +16127,7 @@
     <w:p>
       <w:pPr>
         <w:pStyle w:val="ListParagraph"/>
+        <w:jc w:val="both"/>
         <w:rPr>
           <w:rFonts w:ascii="Times New Roman" w:hAnsi="Times New Roman" w:cs="Times New Roman"/>
           <w:sz w:val="26"/>
@@ -15937,6 +16163,7 @@
     <w:p>
       <w:pPr>
         <w:pStyle w:val="ListParagraph"/>
+        <w:jc w:val="both"/>
         <w:rPr>
           <w:rFonts w:ascii="Times New Roman" w:hAnsi="Times New Roman" w:cs="Times New Roman"/>
           <w:sz w:val="26"/>
@@ -15972,6 +16199,7 @@
     <w:p>
       <w:pPr>
         <w:pStyle w:val="ListParagraph"/>
+        <w:jc w:val="both"/>
         <w:rPr>
           <w:rFonts w:ascii="Times New Roman" w:hAnsi="Times New Roman" w:cs="Times New Roman"/>
           <w:sz w:val="26"/>
@@ -15990,6 +16218,7 @@
     <w:p>
       <w:pPr>
         <w:pStyle w:val="ListParagraph"/>
+        <w:jc w:val="both"/>
         <w:rPr>
           <w:rFonts w:ascii="Times New Roman" w:hAnsi="Times New Roman" w:cs="Times New Roman"/>
           <w:sz w:val="26"/>
@@ -16017,6 +16246,7 @@
     <w:p>
       <w:pPr>
         <w:pStyle w:val="ListParagraph"/>
+        <w:jc w:val="both"/>
         <w:rPr>
           <w:rFonts w:ascii="Times New Roman" w:hAnsi="Times New Roman" w:cs="Times New Roman"/>
           <w:sz w:val="26"/>
@@ -16044,6 +16274,7 @@
     <w:p>
       <w:pPr>
         <w:pStyle w:val="ListParagraph"/>
+        <w:jc w:val="both"/>
         <w:rPr>
           <w:rFonts w:ascii="Times New Roman" w:hAnsi="Times New Roman" w:cs="Times New Roman"/>
           <w:color w:val="1F497D" w:themeColor="text2"/>
@@ -16064,6 +16295,7 @@
     <w:p>
       <w:pPr>
         <w:pStyle w:val="ListParagraph"/>
+        <w:jc w:val="both"/>
         <w:rPr>
           <w:rFonts w:ascii="Times New Roman" w:hAnsi="Times New Roman" w:cs="Times New Roman"/>
           <w:sz w:val="26"/>
@@ -16099,6 +16331,7 @@
     <w:p>
       <w:pPr>
         <w:pStyle w:val="ListParagraph"/>
+        <w:jc w:val="both"/>
         <w:rPr>
           <w:rFonts w:ascii="Times New Roman" w:hAnsi="Times New Roman" w:cs="Times New Roman"/>
           <w:sz w:val="26"/>

</xml_diff>